<commit_message>
#373 TASK-117 Actualizado el report
</commit_message>
<xml_diff>
--- a/Documents/CHANGELOG REPORT V3.docx
+++ b/Documents/CHANGELOG REPORT V3.docx
@@ -1,6 +1,6 @@
 
 <file path=word/document.xml><?xml version="1.0" encoding="utf-8"?>
-<w:document xmlns:wpc="http://schemas.microsoft.com/office/word/2010/wordprocessingCanvas" xmlns:cx="http://schemas.microsoft.com/office/drawing/2014/chartex" xmlns:cx1="http://schemas.microsoft.com/office/drawing/2015/9/8/chartex" xmlns:cx2="http://schemas.microsoft.com/office/drawing/2015/10/21/chartex" xmlns:cx3="http://schemas.microsoft.com/office/drawing/2016/5/9/chartex" xmlns:cx4="http://schemas.microsoft.com/office/drawing/2016/5/10/chartex" xmlns:cx5="http://schemas.microsoft.com/office/drawing/2016/5/11/chartex" xmlns:cx6="http://schemas.microsoft.com/office/drawing/2016/5/12/chartex" xmlns:cx7="http://schemas.microsoft.com/office/drawing/2016/5/13/chartex" xmlns:cx8="http://schemas.microsoft.com/office/drawing/2016/5/14/chartex" xmlns:mc="http://schemas.openxmlformats.org/markup-compatibility/2006" xmlns:aink="http://schemas.microsoft.com/office/drawing/2016/ink" xmlns:am3d="http://schemas.microsoft.com/office/drawing/2017/model3d" xmlns:o="urn:schemas-microsoft-com:office:office" xmlns:r="http://schemas.openxmlformats.org/officeDocument/2006/relationships" xmlns:m="http://schemas.openxmlformats.org/officeDocument/2006/math" xmlns:v="urn:schemas-microsoft-com:vml" xmlns:wp14="http://schemas.microsoft.com/office/word/2010/wordprocessingDrawing" xmlns:wp="http://schemas.openxmlformats.org/drawingml/2006/wordprocessingDrawing" xmlns:w10="urn:schemas-microsoft-com:office:word" xmlns:w="http://schemas.openxmlformats.org/wordprocessingml/2006/main" xmlns:w14="http://schemas.microsoft.com/office/word/2010/wordml" xmlns:w15="http://schemas.microsoft.com/office/word/2012/wordml" xmlns:w16cex="http://schemas.microsoft.com/office/word/2018/wordml/cex" xmlns:w16cid="http://schemas.microsoft.com/office/word/2016/wordml/cid" xmlns:w16="http://schemas.microsoft.com/office/word/2018/wordml" xmlns:w16se="http://schemas.microsoft.com/office/word/2015/wordml/symex" xmlns:wpg="http://schemas.microsoft.com/office/word/2010/wordprocessingGroup" xmlns:wpi="http://schemas.microsoft.com/office/word/2010/wordprocessingInk" xmlns:wne="http://schemas.microsoft.com/office/word/2006/wordml" xmlns:wps="http://schemas.microsoft.com/office/word/2010/wordprocessingShape" mc:Ignorable="w14 w15 w16se w16cid w16 w16cex wp14">
+<w:document xmlns:wpc="http://schemas.microsoft.com/office/word/2010/wordprocessingCanvas" xmlns:cx="http://schemas.microsoft.com/office/drawing/2014/chartex" xmlns:cx1="http://schemas.microsoft.com/office/drawing/2015/9/8/chartex" xmlns:cx2="http://schemas.microsoft.com/office/drawing/2015/10/21/chartex" xmlns:cx3="http://schemas.microsoft.com/office/drawing/2016/5/9/chartex" xmlns:cx4="http://schemas.microsoft.com/office/drawing/2016/5/10/chartex" xmlns:cx5="http://schemas.microsoft.com/office/drawing/2016/5/11/chartex" xmlns:cx6="http://schemas.microsoft.com/office/drawing/2016/5/12/chartex" xmlns:cx7="http://schemas.microsoft.com/office/drawing/2016/5/13/chartex" xmlns:cx8="http://schemas.microsoft.com/office/drawing/2016/5/14/chartex" xmlns:mc="http://schemas.openxmlformats.org/markup-compatibility/2006" xmlns:aink="http://schemas.microsoft.com/office/drawing/2016/ink" xmlns:am3d="http://schemas.microsoft.com/office/drawing/2017/model3d" xmlns:o="urn:schemas-microsoft-com:office:office" xmlns:r="http://schemas.openxmlformats.org/officeDocument/2006/relationships" xmlns:m="http://schemas.openxmlformats.org/officeDocument/2006/math" xmlns:v="urn:schemas-microsoft-com:vml" xmlns:wp14="http://schemas.microsoft.com/office/word/2010/wordprocessingDrawing" xmlns:wp="http://schemas.openxmlformats.org/drawingml/2006/wordprocessingDrawing" xmlns:w10="urn:schemas-microsoft-com:office:word" xmlns:w="http://schemas.openxmlformats.org/wordprocessingml/2006/main" xmlns:w14="http://schemas.microsoft.com/office/word/2010/wordml" xmlns:w15="http://schemas.microsoft.com/office/word/2012/wordml" xmlns:w16cex="http://schemas.microsoft.com/office/word/2018/wordml/cex" xmlns:w16cid="http://schemas.microsoft.com/office/word/2016/wordml/cid" xmlns:w16="http://schemas.microsoft.com/office/word/2018/wordml" xmlns:w16sdtdh="http://schemas.microsoft.com/office/word/2020/wordml/sdtdatahash" xmlns:w16se="http://schemas.microsoft.com/office/word/2015/wordml/symex" xmlns:wpg="http://schemas.microsoft.com/office/word/2010/wordprocessingGroup" xmlns:wpi="http://schemas.microsoft.com/office/word/2010/wordprocessingInk" xmlns:wne="http://schemas.microsoft.com/office/word/2006/wordml" xmlns:wps="http://schemas.microsoft.com/office/word/2010/wordprocessingShape" mc:Ignorable="w14 w15 w16se w16cid w16 w16cex w16sdtdh wp14">
   <w:body>
     <w:p>
       <w:pPr>
@@ -10,6 +10,7 @@
           <w:bCs/>
           <w:sz w:val="56"/>
           <w:szCs w:val="56"/>
+          <w:lang w:val="de-LI"/>
         </w:rPr>
       </w:pPr>
       <w:r>
@@ -18,6 +19,7 @@
           <w:bCs/>
           <w:sz w:val="56"/>
           <w:szCs w:val="56"/>
+          <w:lang w:val="de-LI"/>
         </w:rPr>
         <w:t>CHANGELOG REPORT</w:t>
       </w:r>
@@ -27,6 +29,7 @@
         <w:rPr>
           <w:sz w:val="48"/>
           <w:szCs w:val="48"/>
+          <w:lang w:val="de-LI"/>
         </w:rPr>
       </w:pPr>
     </w:p>
@@ -37,6 +40,7 @@
           <w:bCs/>
           <w:sz w:val="24"/>
           <w:szCs w:val="24"/>
+          <w:lang w:val="de-LI"/>
         </w:rPr>
       </w:pPr>
     </w:p>
@@ -47,6 +51,7 @@
           <w:bCs/>
           <w:sz w:val="24"/>
           <w:szCs w:val="24"/>
+          <w:lang w:val="de-LI"/>
         </w:rPr>
       </w:pPr>
     </w:p>
@@ -57,6 +62,7 @@
           <w:bCs/>
           <w:sz w:val="24"/>
           <w:szCs w:val="24"/>
+          <w:lang w:val="de-LI"/>
         </w:rPr>
       </w:pPr>
     </w:p>
@@ -67,6 +73,7 @@
           <w:bCs/>
           <w:sz w:val="24"/>
           <w:szCs w:val="24"/>
+          <w:lang w:val="de-LI"/>
         </w:rPr>
       </w:pPr>
     </w:p>
@@ -77,6 +84,7 @@
           <w:bCs/>
           <w:sz w:val="24"/>
           <w:szCs w:val="24"/>
+          <w:lang w:val="de-LI"/>
         </w:rPr>
       </w:pPr>
     </w:p>
@@ -87,6 +95,7 @@
           <w:bCs/>
           <w:sz w:val="24"/>
           <w:szCs w:val="24"/>
+          <w:lang w:val="de-LI"/>
         </w:rPr>
       </w:pPr>
     </w:p>
@@ -97,6 +106,7 @@
           <w:bCs/>
           <w:sz w:val="24"/>
           <w:szCs w:val="24"/>
+          <w:lang w:val="de-LI"/>
         </w:rPr>
       </w:pPr>
     </w:p>
@@ -107,6 +117,7 @@
           <w:bCs/>
           <w:sz w:val="24"/>
           <w:szCs w:val="24"/>
+          <w:lang w:val="de-LI"/>
         </w:rPr>
       </w:pPr>
     </w:p>
@@ -117,6 +128,7 @@
           <w:bCs/>
           <w:sz w:val="24"/>
           <w:szCs w:val="24"/>
+          <w:lang w:val="de-LI"/>
         </w:rPr>
       </w:pPr>
     </w:p>
@@ -127,6 +139,7 @@
           <w:bCs/>
           <w:sz w:val="24"/>
           <w:szCs w:val="24"/>
+          <w:lang w:val="de-LI"/>
         </w:rPr>
       </w:pPr>
     </w:p>
@@ -137,6 +150,7 @@
           <w:bCs/>
           <w:sz w:val="24"/>
           <w:szCs w:val="24"/>
+          <w:lang w:val="de-LI"/>
         </w:rPr>
       </w:pPr>
     </w:p>
@@ -147,6 +161,7 @@
           <w:bCs/>
           <w:sz w:val="24"/>
           <w:szCs w:val="24"/>
+          <w:lang w:val="de-LI"/>
         </w:rPr>
       </w:pPr>
     </w:p>
@@ -157,6 +172,7 @@
           <w:bCs/>
           <w:sz w:val="24"/>
           <w:szCs w:val="24"/>
+          <w:lang w:val="de-LI"/>
         </w:rPr>
       </w:pPr>
     </w:p>
@@ -168,6 +184,7 @@
           <w:bCs/>
           <w:sz w:val="40"/>
           <w:szCs w:val="40"/>
+          <w:lang w:val="de-LI"/>
         </w:rPr>
       </w:pPr>
     </w:p>
@@ -179,6 +196,7 @@
           <w:bCs/>
           <w:sz w:val="40"/>
           <w:szCs w:val="40"/>
+          <w:lang w:val="de-LI"/>
         </w:rPr>
       </w:pPr>
     </w:p>
@@ -188,6 +206,7 @@
         <w:rPr>
           <w:sz w:val="44"/>
           <w:szCs w:val="44"/>
+          <w:lang w:val="de-LI"/>
         </w:rPr>
       </w:pPr>
       <w:r>
@@ -196,6 +215,7 @@
           <w:bCs/>
           <w:sz w:val="40"/>
           <w:szCs w:val="40"/>
+          <w:lang w:val="de-LI"/>
         </w:rPr>
         <w:t>G-98:</w:t>
       </w:r>
@@ -206,12 +226,14 @@
         <w:rPr>
           <w:sz w:val="32"/>
           <w:szCs w:val="32"/>
+          <w:lang w:val="de-LI"/>
         </w:rPr>
       </w:pPr>
       <w:r>
         <w:rPr>
           <w:sz w:val="32"/>
           <w:szCs w:val="32"/>
+          <w:lang w:val="de-LI"/>
         </w:rPr>
         <w:t>Isabel Arrans Vega</w:t>
       </w:r>
@@ -261,23 +283,7 @@
           <w:sz w:val="32"/>
           <w:szCs w:val="32"/>
         </w:rPr>
-        <w:t xml:space="preserve">Matthew </w:t>
-      </w:r>
-      <w:proofErr w:type="spellStart"/>
-      <w:r>
-        <w:rPr>
-          <w:sz w:val="32"/>
-          <w:szCs w:val="32"/>
-        </w:rPr>
-        <w:t>Bwye</w:t>
-      </w:r>
-      <w:proofErr w:type="spellEnd"/>
-      <w:r>
-        <w:rPr>
-          <w:sz w:val="32"/>
-          <w:szCs w:val="32"/>
-        </w:rPr>
-        <w:t xml:space="preserve"> Lera</w:t>
+        <w:t>Matthew Bwye Lera</w:t>
       </w:r>
     </w:p>
     <w:p>
@@ -1635,21 +1641,7 @@
         <w:rPr>
           <w:rFonts w:eastAsiaTheme="minorHAnsi"/>
         </w:rPr>
-        <w:t xml:space="preserve"> la traducción de Administrador </w:t>
-      </w:r>
-      <w:proofErr w:type="spellStart"/>
-      <w:r>
-        <w:rPr>
-          <w:rFonts w:eastAsiaTheme="minorHAnsi"/>
-        </w:rPr>
-        <w:t>Dashboard</w:t>
-      </w:r>
-      <w:proofErr w:type="spellEnd"/>
-      <w:r>
-        <w:rPr>
-          <w:rFonts w:eastAsiaTheme="minorHAnsi"/>
-        </w:rPr>
-        <w:t>:</w:t>
+        <w:t xml:space="preserve"> la traducción de Administrador Dashboard:</w:t>
       </w:r>
       <w:bookmarkEnd w:id="1"/>
     </w:p>
@@ -1728,52 +1720,28 @@
       <w:r>
         <w:t xml:space="preserve">l umbral de Spam, cuyo valor oscila entre 0 y 100, se ejecutaban correctamente las validaciones. Sin embargo, por la manera en la que estaban implementadas, el error se mostraba al usuario de manera errónea y poco intuitiva,. En concreto, se podía leer </w:t>
       </w:r>
-      <w:proofErr w:type="spellStart"/>
       <w:r>
         <w:rPr>
           <w:color w:val="FF0000"/>
         </w:rPr>
-        <w:t>administrator.spamWordTreshold.form.error.size</w:t>
-      </w:r>
-      <w:proofErr w:type="spellEnd"/>
+        <w:t>administrator.spamWordTreshold.form.error.size.</w:t>
+      </w:r>
       <w:r>
         <w:rPr>
           <w:color w:val="FF0000"/>
         </w:rPr>
+        <w:t xml:space="preserve"> </w:t>
+      </w:r>
+      <w:r>
+        <w:t>bajo el input del umbral</w:t>
+      </w:r>
+      <w:r>
         <w:t>.</w:t>
       </w:r>
-      <w:r>
-        <w:rPr>
-          <w:color w:val="FF0000"/>
-        </w:rPr>
-        <w:t xml:space="preserve"> </w:t>
-      </w:r>
-      <w:r>
-        <w:t>bajo el input del umbral</w:t>
-      </w:r>
-      <w:r>
-        <w:t>.</w:t>
-      </w:r>
-    </w:p>
-    <w:p>
-      <w:r>
-        <w:t>(Nótese que no habíamos llevado a cabo todavía el cambio de “</w:t>
-      </w:r>
-      <w:proofErr w:type="spellStart"/>
-      <w:r>
-        <w:t>treshold</w:t>
-      </w:r>
-      <w:proofErr w:type="spellEnd"/>
-      <w:r>
-        <w:t>” a “</w:t>
-      </w:r>
-      <w:proofErr w:type="spellStart"/>
-      <w:r>
-        <w:t>Threshold</w:t>
-      </w:r>
-      <w:proofErr w:type="spellEnd"/>
-      <w:r>
-        <w:t>”)</w:t>
+    </w:p>
+    <w:p>
+      <w:r>
+        <w:t>(Nótese que no habíamos llevado a cabo todavía el cambio de “treshold” a “Threshold”)</w:t>
       </w:r>
     </w:p>
     <w:p>
@@ -1845,55 +1813,24 @@
       <w:r>
         <w:t xml:space="preserve"> </w:t>
       </w:r>
-      <w:proofErr w:type="spellStart"/>
       <w:r>
         <w:t>treshold</w:t>
       </w:r>
-      <w:proofErr w:type="spellEnd"/>
       <w:r>
         <w:t xml:space="preserve"> a</w:t>
       </w:r>
       <w:r>
         <w:t xml:space="preserve"> </w:t>
       </w:r>
-      <w:proofErr w:type="spellStart"/>
-      <w:r>
-        <w:t>Threshold</w:t>
-      </w:r>
-      <w:proofErr w:type="spellEnd"/>
-      <w:r>
-        <w:t>:</w:t>
+      <w:r>
+        <w:t>Threshold:</w:t>
       </w:r>
       <w:bookmarkEnd w:id="3"/>
     </w:p>
     <w:p/>
     <w:p>
       <w:r>
-        <w:t xml:space="preserve">Nos dimos cuenta, haciendo los </w:t>
-      </w:r>
-      <w:proofErr w:type="spellStart"/>
-      <w:r>
-        <w:t>tests</w:t>
-      </w:r>
-      <w:proofErr w:type="spellEnd"/>
-      <w:r>
-        <w:t xml:space="preserve"> de la clase </w:t>
-      </w:r>
-      <w:proofErr w:type="spellStart"/>
-      <w:r>
-        <w:t>threshold</w:t>
-      </w:r>
-      <w:proofErr w:type="spellEnd"/>
-      <w:r>
-        <w:t>, de que estaba mal escrito. Como esto podía acarrear más problemas, tuvimos que solucionar la deuda técnica que teníamos refactorizando cada vez que aparecía la palabra “</w:t>
-      </w:r>
-      <w:proofErr w:type="spellStart"/>
-      <w:r>
-        <w:t>treshold</w:t>
-      </w:r>
-      <w:proofErr w:type="spellEnd"/>
-      <w:r>
-        <w:t>” por su escritura correcta.</w:t>
+        <w:t>Nos dimos cuenta, haciendo los tests de la clase threshold, de que estaba mal escrito. Como esto podía acarrear más problemas, tuvimos que solucionar la deuda técnica que teníamos refactorizando cada vez que aparecía la palabra “treshold” por su escritura correcta.</w:t>
       </w:r>
     </w:p>
     <w:p/>
@@ -1912,56 +1849,45 @@
           <w:b/>
           <w:bCs/>
         </w:rPr>
-        <w:t xml:space="preserve">Cambios en </w:t>
-      </w:r>
-      <w:proofErr w:type="spellStart"/>
-      <w:r>
-        <w:rPr>
-          <w:b/>
-          <w:bCs/>
+        <w:t>Cambios en Shout</w:t>
+      </w:r>
+      <w:r>
+        <w:rPr>
+          <w:b/>
+          <w:bCs/>
+        </w:rPr>
+        <w:t>:</w:t>
+      </w:r>
+      <w:bookmarkEnd w:id="4"/>
+    </w:p>
+    <w:p>
+      <w:pPr>
+        <w:pStyle w:val="Ttulo2"/>
+        <w:rPr>
+          <w:rFonts w:eastAsiaTheme="minorHAnsi"/>
+        </w:rPr>
+      </w:pPr>
+    </w:p>
+    <w:p>
+      <w:pPr>
+        <w:pStyle w:val="Ttulo2"/>
+        <w:rPr>
+          <w:rFonts w:eastAsiaTheme="minorHAnsi"/>
+        </w:rPr>
+      </w:pPr>
+      <w:bookmarkStart w:id="5" w:name="_Toc72842571"/>
+      <w:r>
+        <w:rPr>
+          <w:rFonts w:eastAsiaTheme="minorHAnsi"/>
+        </w:rPr>
+        <w:t xml:space="preserve">Añadidas validaciones de </w:t>
+      </w:r>
+      <w:r>
+        <w:rPr>
+          <w:rFonts w:eastAsiaTheme="minorHAnsi"/>
         </w:rPr>
         <w:t>Shout</w:t>
       </w:r>
-      <w:proofErr w:type="spellEnd"/>
-      <w:r>
-        <w:rPr>
-          <w:b/>
-          <w:bCs/>
-        </w:rPr>
-        <w:t>:</w:t>
-      </w:r>
-      <w:bookmarkEnd w:id="4"/>
-    </w:p>
-    <w:p>
-      <w:pPr>
-        <w:pStyle w:val="Ttulo2"/>
-        <w:rPr>
-          <w:rFonts w:eastAsiaTheme="minorHAnsi"/>
-        </w:rPr>
-      </w:pPr>
-    </w:p>
-    <w:p>
-      <w:pPr>
-        <w:pStyle w:val="Ttulo2"/>
-        <w:rPr>
-          <w:rFonts w:eastAsiaTheme="minorHAnsi"/>
-        </w:rPr>
-      </w:pPr>
-      <w:bookmarkStart w:id="5" w:name="_Toc72842571"/>
-      <w:r>
-        <w:rPr>
-          <w:rFonts w:eastAsiaTheme="minorHAnsi"/>
-        </w:rPr>
-        <w:t xml:space="preserve">Añadidas validaciones de </w:t>
-      </w:r>
-      <w:proofErr w:type="spellStart"/>
-      <w:r>
-        <w:rPr>
-          <w:rFonts w:eastAsiaTheme="minorHAnsi"/>
-        </w:rPr>
-        <w:t>Shout</w:t>
-      </w:r>
-      <w:proofErr w:type="spellEnd"/>
       <w:r>
         <w:rPr>
           <w:rFonts w:eastAsiaTheme="minorHAnsi"/>
@@ -2096,15 +2022,7 @@
         </w:drawing>
       </w:r>
       <w:r>
-        <w:t xml:space="preserve">La solución consistió en añadir etiquetas de validaciones simples a los atributos autor y </w:t>
-      </w:r>
-      <w:proofErr w:type="spellStart"/>
-      <w:r>
-        <w:t>text</w:t>
-      </w:r>
-      <w:proofErr w:type="spellEnd"/>
-      <w:r>
-        <w:t>, tal como en la siguiente imagen:</w:t>
+        <w:t>La solución consistió en añadir etiquetas de validaciones simples a los atributos autor y text, tal como en la siguiente imagen:</w:t>
       </w:r>
       <w:r>
         <w:rPr>
@@ -2153,26 +2071,12 @@
         <w:rPr>
           <w:rFonts w:eastAsiaTheme="minorHAnsi"/>
         </w:rPr>
-        <w:t xml:space="preserve">Cambios de las fechas de los </w:t>
-      </w:r>
-      <w:proofErr w:type="spellStart"/>
+        <w:t>Cambios de las fechas de los shouts de ejemplo</w:t>
+      </w:r>
       <w:r>
         <w:rPr>
           <w:rFonts w:eastAsiaTheme="minorHAnsi"/>
         </w:rPr>
-        <w:t>shouts</w:t>
-      </w:r>
-      <w:proofErr w:type="spellEnd"/>
-      <w:r>
-        <w:rPr>
-          <w:rFonts w:eastAsiaTheme="minorHAnsi"/>
-        </w:rPr>
-        <w:t xml:space="preserve"> de ejemplo</w:t>
-      </w:r>
-      <w:r>
-        <w:rPr>
-          <w:rFonts w:eastAsiaTheme="minorHAnsi"/>
-        </w:rPr>
         <w:t>:</w:t>
       </w:r>
       <w:bookmarkEnd w:id="6"/>
@@ -2180,23 +2084,7 @@
     <w:p/>
     <w:p>
       <w:r>
-        <w:t xml:space="preserve">Hemos tenido que cambiar las fechas de los </w:t>
-      </w:r>
-      <w:proofErr w:type="spellStart"/>
-      <w:r>
-        <w:t>shouts</w:t>
-      </w:r>
-      <w:proofErr w:type="spellEnd"/>
-      <w:r>
-        <w:t xml:space="preserve"> ya que, algunos de los del anterior entregable, han caducado al haber pasado ya un mes desde la fecha de creación que pusimos a algunos de nuestros ejemplos. Al cambiarlos en el sample-data.xml, tuvimos que reflejar este cambio también los diferentes </w:t>
-      </w:r>
-      <w:proofErr w:type="spellStart"/>
-      <w:r>
-        <w:t>tests</w:t>
-      </w:r>
-      <w:proofErr w:type="spellEnd"/>
-      <w:r>
-        <w:t>.</w:t>
+        <w:t>Hemos tenido que cambiar las fechas de los shouts ya que, algunos de los del anterior entregable, han caducado al haber pasado ya un mes desde la fecha de creación que pusimos a algunos de nuestros ejemplos. Al cambiarlos en el sample-data.xml, tuvimos que reflejar este cambio también los diferentes tests.</w:t>
       </w:r>
     </w:p>
     <w:p>
@@ -2247,28 +2135,24 @@
         </w:rPr>
         <w:t xml:space="preserve">Eliminación del atributo </w:t>
       </w:r>
-      <w:proofErr w:type="spellStart"/>
       <w:r>
         <w:rPr>
           <w:rFonts w:eastAsiaTheme="minorHAnsi"/>
         </w:rPr>
         <w:t>finalMode</w:t>
       </w:r>
-      <w:proofErr w:type="spellEnd"/>
       <w:r>
         <w:rPr>
           <w:rFonts w:eastAsiaTheme="minorHAnsi"/>
         </w:rPr>
         <w:t xml:space="preserve"> de </w:t>
       </w:r>
-      <w:proofErr w:type="spellStart"/>
       <w:r>
         <w:rPr>
           <w:rFonts w:eastAsiaTheme="minorHAnsi"/>
         </w:rPr>
         <w:t>Task</w:t>
       </w:r>
-      <w:proofErr w:type="spellEnd"/>
       <w:r>
         <w:rPr>
           <w:rFonts w:eastAsiaTheme="minorHAnsi"/>
@@ -2280,23 +2164,7 @@
     <w:p/>
     <w:p>
       <w:r>
-        <w:t xml:space="preserve">En el diagrama UML aparecía </w:t>
-      </w:r>
-      <w:proofErr w:type="spellStart"/>
-      <w:r>
-        <w:t>finalMode</w:t>
-      </w:r>
-      <w:proofErr w:type="spellEnd"/>
-      <w:r>
-        <w:t xml:space="preserve">, un atributo de la entidad </w:t>
-      </w:r>
-      <w:proofErr w:type="spellStart"/>
-      <w:r>
-        <w:t>Task</w:t>
-      </w:r>
-      <w:proofErr w:type="spellEnd"/>
-      <w:r>
-        <w:t xml:space="preserve"> que no se usaba</w:t>
+        <w:t>En el diagrama UML aparecía finalMode, un atributo de la entidad Task que no se usaba</w:t>
       </w:r>
       <w:r>
         <w:t xml:space="preserve"> en ningún momento. Para arreglarlo, s</w:t>
@@ -2458,11 +2326,9 @@
           <w:numId w:val="3"/>
         </w:numPr>
       </w:pPr>
-      <w:proofErr w:type="spellStart"/>
       <w:r>
         <w:t>AdministratorShoutController</w:t>
       </w:r>
-      <w:proofErr w:type="spellEnd"/>
     </w:p>
     <w:p>
       <w:pPr>
@@ -2472,11 +2338,9 @@
           <w:numId w:val="3"/>
         </w:numPr>
       </w:pPr>
-      <w:proofErr w:type="spellStart"/>
       <w:r>
         <w:t>AdministratorShoutCreateService</w:t>
       </w:r>
-      <w:proofErr w:type="spellEnd"/>
     </w:p>
     <w:p>
       <w:pPr>
@@ -2486,11 +2350,9 @@
           <w:numId w:val="3"/>
         </w:numPr>
       </w:pPr>
-      <w:proofErr w:type="spellStart"/>
       <w:r>
         <w:t>AdministratorShoutListService</w:t>
       </w:r>
-      <w:proofErr w:type="spellEnd"/>
     </w:p>
     <w:p>
       <w:pPr>
@@ -2500,11 +2362,9 @@
           <w:numId w:val="3"/>
         </w:numPr>
       </w:pPr>
-      <w:proofErr w:type="spellStart"/>
       <w:r>
         <w:t>AdministratorShoutRepository</w:t>
       </w:r>
-      <w:proofErr w:type="spellEnd"/>
     </w:p>
     <w:p>
       <w:pPr>
@@ -2514,11 +2374,9 @@
           <w:numId w:val="3"/>
         </w:numPr>
       </w:pPr>
-      <w:proofErr w:type="spellStart"/>
       <w:r>
         <w:t>AuthenticatedTaskCreateService</w:t>
       </w:r>
-      <w:proofErr w:type="spellEnd"/>
     </w:p>
     <w:p>
       <w:r>
@@ -2535,32 +2393,14 @@
         <w:t>do</w:t>
       </w:r>
       <w:r>
-        <w:t xml:space="preserve"> el </w:t>
-      </w:r>
-      <w:proofErr w:type="spellStart"/>
-      <w:r>
-        <w:t>Autowired</w:t>
-      </w:r>
-      <w:proofErr w:type="spellEnd"/>
-      <w:r>
-        <w:t xml:space="preserve"> de </w:t>
-      </w:r>
-      <w:proofErr w:type="spellStart"/>
-      <w:r>
-        <w:t>AuthenticatedTaskCreateService</w:t>
-      </w:r>
-      <w:proofErr w:type="spellEnd"/>
+        <w:t xml:space="preserve"> el Autowired de AuthenticatedTaskCreateService</w:t>
+      </w:r>
       <w:r>
         <w:t xml:space="preserve"> (clase eliminada)</w:t>
       </w:r>
       <w:r>
-        <w:t xml:space="preserve"> en el </w:t>
-      </w:r>
-      <w:proofErr w:type="spellStart"/>
-      <w:r>
-        <w:t>AuthenticatedTaskController</w:t>
-      </w:r>
-      <w:proofErr w:type="spellEnd"/>
+        <w:t xml:space="preserve"> en el AuthenticatedTaskController</w:t>
+      </w:r>
     </w:p>
     <w:p/>
     <w:p>
@@ -2621,31 +2461,7 @@
     </w:p>
     <w:p>
       <w:r>
-        <w:t xml:space="preserve">Por ello, la solución era hacer que la instancia que se muestra en el </w:t>
-      </w:r>
-      <w:proofErr w:type="spellStart"/>
-      <w:r>
-        <w:t>form</w:t>
-      </w:r>
-      <w:proofErr w:type="spellEnd"/>
-      <w:r>
-        <w:t xml:space="preserve"> no tuviera definida una fecha. Borramos de </w:t>
-      </w:r>
-      <w:proofErr w:type="spellStart"/>
-      <w:r>
-        <w:t>ManagerTaskCreateService</w:t>
-      </w:r>
-      <w:proofErr w:type="spellEnd"/>
-      <w:r>
-        <w:t xml:space="preserve"> las líneas en las que se instanciaban las fechas en el método </w:t>
-      </w:r>
-      <w:proofErr w:type="spellStart"/>
-      <w:r>
-        <w:t>instantiate</w:t>
-      </w:r>
-      <w:proofErr w:type="spellEnd"/>
-      <w:r>
-        <w:t>.</w:t>
+        <w:t>Por ello, la solución era hacer que la instancia que se muestra en el form no tuviera definida una fecha. Borramos de ManagerTaskCreateService las líneas en las que se instanciaban las fechas en el método instantiate.</w:t>
       </w:r>
       <w:r>
         <w:t xml:space="preserve"> De esta forma, ahora se podrá ver el patrón requerido por la fecha para cada idioma.</w:t>
@@ -2968,27 +2784,7 @@
         <w:t xml:space="preserve"> </w:t>
       </w:r>
       <w:r>
-        <w:t xml:space="preserve">Para solucionar esto y que se muestre el valor adecuado, tan solo tenemos que ir a la vista del </w:t>
-      </w:r>
-      <w:proofErr w:type="spellStart"/>
-      <w:r>
-        <w:t>form</w:t>
-      </w:r>
-      <w:proofErr w:type="spellEnd"/>
-      <w:r>
-        <w:t xml:space="preserve"> y modificar el tipo de input. De esta manera, el input nos informará sobre el tipo de datos que acepta de manera adecuada.  Para ello, tuvimos que cambiar de </w:t>
-      </w:r>
-      <w:proofErr w:type="spellStart"/>
-      <w:r>
-        <w:t>acme:form-moment</w:t>
-      </w:r>
-      <w:proofErr w:type="spellEnd"/>
-      <w:r>
-        <w:t xml:space="preserve"> a </w:t>
-      </w:r>
-      <w:proofErr w:type="spellStart"/>
-      <w:r>
-        <w:t>acm</w:t>
+        <w:t>Para solucionar esto y que se muestre el valor adecuado, tan solo tenemos que ir a la vista del form y modificar el tipo de input. De esta manera, el input nos informará sobre el tipo de datos que acepta de manera adecuada.  Para ello, tuvimos que cambiar de acme:form-moment a acm</w:t>
       </w:r>
       <w:r>
         <w:t>e</w:t>
@@ -2996,7 +2792,6 @@
       <w:r>
         <w:t>:form-double</w:t>
       </w:r>
-      <w:proofErr w:type="spellEnd"/>
     </w:p>
     <w:p>
       <w:r>
@@ -3042,15 +2837,7 @@
     </w:p>
     <w:p>
       <w:r>
-        <w:t xml:space="preserve">Ahora, se podrá entender mejor qué necesita el atributo </w:t>
-      </w:r>
-      <w:proofErr w:type="spellStart"/>
-      <w:r>
-        <w:t>workload</w:t>
-      </w:r>
-      <w:proofErr w:type="spellEnd"/>
-      <w:r>
-        <w:t>.</w:t>
+        <w:t>Ahora, se podrá entender mejor qué necesita el atributo workload.</w:t>
       </w:r>
     </w:p>
     <w:p>
@@ -3140,52 +2927,14 @@
         <w:rPr>
           <w:rFonts w:eastAsiaTheme="minorHAnsi"/>
         </w:rPr>
-        <w:t xml:space="preserve">Eliminación de </w:t>
-      </w:r>
-      <w:proofErr w:type="spellStart"/>
-      <w:r>
-        <w:rPr>
-          <w:rFonts w:eastAsiaTheme="minorHAnsi"/>
-        </w:rPr>
-        <w:t>CargaTrabajoMinutos</w:t>
-      </w:r>
-      <w:proofErr w:type="spellEnd"/>
-      <w:r>
-        <w:rPr>
-          <w:rFonts w:eastAsiaTheme="minorHAnsi"/>
-        </w:rPr>
-        <w:t xml:space="preserve"> y modificación de </w:t>
-      </w:r>
-      <w:proofErr w:type="spellStart"/>
-      <w:r>
-        <w:rPr>
-          <w:rFonts w:eastAsiaTheme="minorHAnsi"/>
-        </w:rPr>
-        <w:t>CargaTrabajo</w:t>
+        <w:t>Eliminación de CargaTrabajoMinutos y modificación de CargaTrabajo</w:t>
       </w:r>
       <w:bookmarkEnd w:id="19"/>
-      <w:proofErr w:type="spellEnd"/>
     </w:p>
     <w:p/>
     <w:p>
       <w:r>
-        <w:t xml:space="preserve">Tras la revisión con el profesor, nos dimos cuenta de que no habíamos entendido todos los requisitos respecto a la entidad </w:t>
-      </w:r>
-      <w:proofErr w:type="spellStart"/>
-      <w:r>
-        <w:t>Task</w:t>
-      </w:r>
-      <w:proofErr w:type="spellEnd"/>
-      <w:r>
-        <w:t xml:space="preserve">. En concreto, habíamos interpretado de manera diferente a la esperada el atributo </w:t>
-      </w:r>
-      <w:proofErr w:type="spellStart"/>
-      <w:r>
-        <w:t>workload</w:t>
-      </w:r>
-      <w:proofErr w:type="spellEnd"/>
-      <w:r>
-        <w:t xml:space="preserve"> o carga de trabajo. En concreto, la representación de los minutos. Se esperaba que lo representáramos con un número con decimal y, sin embargo, lo representamos como un nuevo atributo. (Aunque operamos con ambos atributos a la hora de manipular la carga en general).</w:t>
+        <w:t>Tras la revisión con el profesor, nos dimos cuenta de que no habíamos entendido todos los requisitos respecto a la entidad Task. En concreto, habíamos interpretado de manera diferente a la esperada el atributo workload o carga de trabajo. En concreto, la representación de los minutos. Se esperaba que lo representáramos con un número con decimal y, sin embargo, lo representamos como un nuevo atributo. (Aunque operamos con ambos atributos a la hora de manipular la carga en general).</w:t>
       </w:r>
     </w:p>
     <w:p>
@@ -3199,31 +2948,7 @@
         <w:t xml:space="preserve">Para solucionar esto, </w:t>
       </w:r>
       <w:r>
-        <w:t xml:space="preserve">en primer lugar, eliminamos el atributo de </w:t>
-      </w:r>
-      <w:proofErr w:type="spellStart"/>
-      <w:r>
-        <w:t>cargaTrabajoMinutos</w:t>
-      </w:r>
-      <w:proofErr w:type="spellEnd"/>
-      <w:r>
-        <w:t xml:space="preserve"> y el atributo original </w:t>
-      </w:r>
-      <w:proofErr w:type="spellStart"/>
-      <w:r>
-        <w:t>cargaTrabajo</w:t>
-      </w:r>
-      <w:proofErr w:type="spellEnd"/>
-      <w:r>
-        <w:t xml:space="preserve"> se cambió a tipo </w:t>
-      </w:r>
-      <w:proofErr w:type="spellStart"/>
-      <w:r>
-        <w:t>Double</w:t>
-      </w:r>
-      <w:proofErr w:type="spellEnd"/>
-      <w:r>
-        <w:t>.</w:t>
+        <w:t>en primer lugar, eliminamos el atributo de cargaTrabajoMinutos y el atributo original cargaTrabajo se cambió a tipo Double.</w:t>
       </w:r>
     </w:p>
     <w:p>
@@ -3547,51 +3272,9 @@
           <w:rFonts w:eastAsiaTheme="minorHAnsi"/>
         </w:rPr>
         <w:lastRenderedPageBreak/>
-        <w:t xml:space="preserve">Eliminación de </w:t>
-      </w:r>
-      <w:r>
-        <w:rPr>
-          <w:rFonts w:eastAsiaTheme="minorHAnsi"/>
-        </w:rPr>
-        <w:t xml:space="preserve">métodos de clases en los </w:t>
-      </w:r>
-      <w:proofErr w:type="spellStart"/>
-      <w:r>
-        <w:rPr>
-          <w:rFonts w:eastAsiaTheme="minorHAnsi"/>
-        </w:rPr>
-        <w:t>services</w:t>
-      </w:r>
-      <w:proofErr w:type="spellEnd"/>
-      <w:r>
-        <w:rPr>
-          <w:rFonts w:eastAsiaTheme="minorHAnsi"/>
-        </w:rPr>
-        <w:t xml:space="preserve"> de </w:t>
-      </w:r>
-      <w:proofErr w:type="spellStart"/>
-      <w:r>
-        <w:rPr>
-          <w:rFonts w:eastAsiaTheme="minorHAnsi"/>
-        </w:rPr>
-        <w:t>Update</w:t>
-      </w:r>
-      <w:proofErr w:type="spellEnd"/>
-      <w:r>
-        <w:rPr>
-          <w:rFonts w:eastAsiaTheme="minorHAnsi"/>
-        </w:rPr>
-        <w:t xml:space="preserve"> y </w:t>
-      </w:r>
-      <w:proofErr w:type="spellStart"/>
-      <w:r>
-        <w:rPr>
-          <w:rFonts w:eastAsiaTheme="minorHAnsi"/>
-        </w:rPr>
-        <w:t>Delete</w:t>
+        <w:t>Eliminación de métodos de clases en los services de Update y Delete</w:t>
       </w:r>
       <w:bookmarkEnd w:id="20"/>
-      <w:proofErr w:type="spellEnd"/>
     </w:p>
     <w:p/>
     <w:p>
@@ -3608,26 +3291,13 @@
         <w:t xml:space="preserve">r </w:t>
       </w:r>
       <w:r>
-        <w:t xml:space="preserve">el contenido de los métodos </w:t>
-      </w:r>
-      <w:proofErr w:type="spellStart"/>
-      <w:r>
-        <w:t>unbind</w:t>
-      </w:r>
-      <w:proofErr w:type="spellEnd"/>
-      <w:r>
-        <w:t xml:space="preserve"> de las clases </w:t>
+        <w:t xml:space="preserve">el contenido de los métodos unbind de las clases </w:t>
       </w:r>
       <w:r>
         <w:t xml:space="preserve">correspondientes a los </w:t>
       </w:r>
-      <w:proofErr w:type="spellStart"/>
-      <w:r>
-        <w:t>UpdateService</w:t>
-      </w:r>
-      <w:proofErr w:type="spellEnd"/>
-      <w:r>
-        <w:t xml:space="preserve">, ya que </w:t>
+      <w:r>
+        <w:t xml:space="preserve">UpdateService, ya que </w:t>
       </w:r>
       <w:r>
         <w:t xml:space="preserve">hemos podido comprobar que </w:t>
@@ -3642,23 +3312,7 @@
         <w:t xml:space="preserve"> y forman parte de código no testeado</w:t>
       </w:r>
       <w:r>
-        <w:t xml:space="preserve">, lo que hacía imposible aumentar la cobertura sobre esas clases.  En los </w:t>
-      </w:r>
-      <w:proofErr w:type="spellStart"/>
-      <w:r>
-        <w:t>DeleteService</w:t>
-      </w:r>
-      <w:proofErr w:type="spellEnd"/>
-      <w:r>
-        <w:t xml:space="preserve">, además, tampoco utilizábamos el método </w:t>
-      </w:r>
-      <w:proofErr w:type="spellStart"/>
-      <w:r>
-        <w:t>bind</w:t>
-      </w:r>
-      <w:proofErr w:type="spellEnd"/>
-      <w:r>
-        <w:t>, así que se eliminaron también.</w:t>
+        <w:t>, lo que hacía imposible aumentar la cobertura sobre esas clases.  En los DeleteService, además, tampoco utilizábamos el método bind, así que se eliminaron también.</w:t>
       </w:r>
     </w:p>
     <w:p>
@@ -3779,9 +3433,447 @@
       </w:pPr>
     </w:p>
     <w:p/>
+    <w:p>
+      <w:pPr>
+        <w:pStyle w:val="Ttulo1"/>
+        <w:rPr>
+          <w:b/>
+          <w:bCs/>
+        </w:rPr>
+      </w:pPr>
+      <w:r>
+        <w:rPr>
+          <w:b/>
+          <w:bCs/>
+        </w:rPr>
+        <w:t>Cambios en S</w:t>
+      </w:r>
+      <w:r>
+        <w:rPr>
+          <w:b/>
+          <w:bCs/>
+        </w:rPr>
+        <w:t>pamWord</w:t>
+      </w:r>
+      <w:r>
+        <w:rPr>
+          <w:b/>
+          <w:bCs/>
+        </w:rPr>
+        <w:t>:</w:t>
+      </w:r>
+    </w:p>
+    <w:p/>
+    <w:p>
+      <w:pPr>
+        <w:pStyle w:val="Ttulo2"/>
+        <w:rPr>
+          <w:rFonts w:eastAsiaTheme="minorHAnsi"/>
+        </w:rPr>
+      </w:pPr>
+      <w:r>
+        <w:rPr>
+          <w:rFonts w:eastAsiaTheme="minorHAnsi"/>
+        </w:rPr>
+        <w:t>Pasar letras a minúsculas para comprobar si es spam</w:t>
+      </w:r>
+    </w:p>
+    <w:p/>
+    <w:p>
+      <w:r>
+        <w:t>Antes de corregir este error, el código se encontraba de esta forma:</w:t>
+      </w:r>
+    </w:p>
+    <w:p/>
+    <w:p>
+      <w:r>
+        <w:rPr>
+          <w:noProof/>
+        </w:rPr>
+        <w:drawing>
+          <wp:inline distT="0" distB="0" distL="0" distR="0" wp14:anchorId="4F906533" wp14:editId="018FAE39">
+            <wp:extent cx="6171474" cy="457200"/>
+            <wp:effectExtent l="0" t="0" r="1270" b="0"/>
+            <wp:docPr id="15" name="Imagen 15"/>
+            <wp:cNvGraphicFramePr>
+              <a:graphicFrameLocks xmlns:a="http://schemas.openxmlformats.org/drawingml/2006/main" noChangeAspect="1"/>
+            </wp:cNvGraphicFramePr>
+            <a:graphic xmlns:a="http://schemas.openxmlformats.org/drawingml/2006/main">
+              <a:graphicData uri="http://schemas.openxmlformats.org/drawingml/2006/picture">
+                <pic:pic xmlns:pic="http://schemas.openxmlformats.org/drawingml/2006/picture">
+                  <pic:nvPicPr>
+                    <pic:cNvPr id="1" name=""/>
+                    <pic:cNvPicPr/>
+                  </pic:nvPicPr>
+                  <pic:blipFill>
+                    <a:blip r:embed="rId24"/>
+                    <a:stretch>
+                      <a:fillRect/>
+                    </a:stretch>
+                  </pic:blipFill>
+                  <pic:spPr>
+                    <a:xfrm>
+                      <a:off x="0" y="0"/>
+                      <a:ext cx="6175653" cy="457510"/>
+                    </a:xfrm>
+                    <a:prstGeom prst="rect">
+                      <a:avLst/>
+                    </a:prstGeom>
+                  </pic:spPr>
+                </pic:pic>
+              </a:graphicData>
+            </a:graphic>
+          </wp:inline>
+        </w:drawing>
+      </w:r>
+    </w:p>
+    <w:p/>
+    <w:p>
+      <w:r>
+        <w:t xml:space="preserve">Como se puede apreciar en este pequeño código, si una palabra considerada spam la introdujese con una combinación de mayúsculas y minúsculas (por ej. Sex la introduciría como SeX) se podría evadir el Spam. Esto es debido a que la comprobación se rige a la palabra introducida por el usuario y la registrada por la aplicación que se considera spam. Una solución a esto, es que a la hora de comprobar, las palabras correspondientes se pasen a minúsculas. </w:t>
+      </w:r>
+    </w:p>
+    <w:p/>
+    <w:p>
+      <w:r>
+        <w:rPr>
+          <w:noProof/>
+        </w:rPr>
+        <w:drawing>
+          <wp:inline distT="0" distB="0" distL="0" distR="0" wp14:anchorId="316D3F4A" wp14:editId="0E27F618">
+            <wp:extent cx="6243320" cy="428625"/>
+            <wp:effectExtent l="0" t="0" r="5715" b="0"/>
+            <wp:docPr id="17" name="Imagen 17"/>
+            <wp:cNvGraphicFramePr>
+              <a:graphicFrameLocks xmlns:a="http://schemas.openxmlformats.org/drawingml/2006/main" noChangeAspect="1"/>
+            </wp:cNvGraphicFramePr>
+            <a:graphic xmlns:a="http://schemas.openxmlformats.org/drawingml/2006/main">
+              <a:graphicData uri="http://schemas.openxmlformats.org/drawingml/2006/picture">
+                <pic:pic xmlns:pic="http://schemas.openxmlformats.org/drawingml/2006/picture">
+                  <pic:nvPicPr>
+                    <pic:cNvPr id="1" name=""/>
+                    <pic:cNvPicPr/>
+                  </pic:nvPicPr>
+                  <pic:blipFill>
+                    <a:blip r:embed="rId25"/>
+                    <a:stretch>
+                      <a:fillRect/>
+                    </a:stretch>
+                  </pic:blipFill>
+                  <pic:spPr>
+                    <a:xfrm>
+                      <a:off x="0" y="0"/>
+                      <a:ext cx="6243320" cy="428625"/>
+                    </a:xfrm>
+                    <a:prstGeom prst="rect">
+                      <a:avLst/>
+                    </a:prstGeom>
+                  </pic:spPr>
+                </pic:pic>
+              </a:graphicData>
+            </a:graphic>
+          </wp:inline>
+        </w:drawing>
+      </w:r>
+    </w:p>
+    <w:p/>
+    <w:p>
+      <w:pPr>
+        <w:pStyle w:val="Ttulo1"/>
+        <w:rPr>
+          <w:b/>
+          <w:bCs/>
+        </w:rPr>
+      </w:pPr>
+      <w:r>
+        <w:rPr>
+          <w:b/>
+          <w:bCs/>
+        </w:rPr>
+        <w:t xml:space="preserve">Cambios en </w:t>
+      </w:r>
+      <w:r>
+        <w:rPr>
+          <w:b/>
+          <w:bCs/>
+        </w:rPr>
+        <w:t>Task form para Manager, Authenticated y Anonymous</w:t>
+      </w:r>
+      <w:r>
+        <w:rPr>
+          <w:b/>
+          <w:bCs/>
+        </w:rPr>
+        <w:t>:</w:t>
+      </w:r>
+    </w:p>
+    <w:p/>
+    <w:p>
+      <w:pPr>
+        <w:pStyle w:val="Ttulo2"/>
+        <w:rPr>
+          <w:rFonts w:eastAsiaTheme="minorHAnsi"/>
+        </w:rPr>
+      </w:pPr>
+      <w:r>
+        <w:rPr>
+          <w:rFonts w:eastAsiaTheme="minorHAnsi"/>
+        </w:rPr>
+        <w:t>Cambios para Anonymous y Authenticated</w:t>
+      </w:r>
+    </w:p>
+    <w:p/>
+    <w:p>
+      <w:pPr>
+        <w:rPr>
+          <w:rStyle w:val="pl-ent"/>
+        </w:rPr>
+      </w:pPr>
+      <w:r>
+        <w:t xml:space="preserve">Para ambos casos, hemos eliminado la carga de trabajo por minutos y corregido el tipo de carga de trabajo asociado a la tag proporcionada por el framework, pasa de ser </w:t>
+      </w:r>
+      <w:r>
+        <w:rPr>
+          <w:rStyle w:val="pl-ent"/>
+        </w:rPr>
+        <w:t>acme:form-integer</w:t>
+      </w:r>
+      <w:r>
+        <w:rPr>
+          <w:rStyle w:val="pl-ent"/>
+        </w:rPr>
+        <w:t xml:space="preserve">, a </w:t>
+      </w:r>
+      <w:r>
+        <w:t xml:space="preserve">ser </w:t>
+      </w:r>
+      <w:r>
+        <w:rPr>
+          <w:rStyle w:val="pl-ent"/>
+        </w:rPr>
+        <w:t>acme:form-double</w:t>
+      </w:r>
+      <w:r>
+        <w:rPr>
+          <w:rStyle w:val="pl-ent"/>
+        </w:rPr>
+        <w:t>.</w:t>
+      </w:r>
+    </w:p>
+    <w:p>
+      <w:pPr>
+        <w:rPr>
+          <w:rStyle w:val="pl-ent"/>
+        </w:rPr>
+      </w:pPr>
+    </w:p>
+    <w:p>
+      <w:r>
+        <w:rPr>
+          <w:noProof/>
+        </w:rPr>
+        <w:drawing>
+          <wp:inline distT="0" distB="0" distL="0" distR="0" wp14:anchorId="10CC5DE4" wp14:editId="41B548CA">
+            <wp:extent cx="5400040" cy="497205"/>
+            <wp:effectExtent l="0" t="0" r="0" b="0"/>
+            <wp:docPr id="19" name="Imagen 19"/>
+            <wp:cNvGraphicFramePr>
+              <a:graphicFrameLocks xmlns:a="http://schemas.openxmlformats.org/drawingml/2006/main" noChangeAspect="1"/>
+            </wp:cNvGraphicFramePr>
+            <a:graphic xmlns:a="http://schemas.openxmlformats.org/drawingml/2006/main">
+              <a:graphicData uri="http://schemas.openxmlformats.org/drawingml/2006/picture">
+                <pic:pic xmlns:pic="http://schemas.openxmlformats.org/drawingml/2006/picture">
+                  <pic:nvPicPr>
+                    <pic:cNvPr id="1" name=""/>
+                    <pic:cNvPicPr/>
+                  </pic:nvPicPr>
+                  <pic:blipFill>
+                    <a:blip r:embed="rId26"/>
+                    <a:stretch>
+                      <a:fillRect/>
+                    </a:stretch>
+                  </pic:blipFill>
+                  <pic:spPr>
+                    <a:xfrm>
+                      <a:off x="0" y="0"/>
+                      <a:ext cx="5400040" cy="497205"/>
+                    </a:xfrm>
+                    <a:prstGeom prst="rect">
+                      <a:avLst/>
+                    </a:prstGeom>
+                  </pic:spPr>
+                </pic:pic>
+              </a:graphicData>
+            </a:graphic>
+          </wp:inline>
+        </w:drawing>
+      </w:r>
+    </w:p>
+    <w:p/>
+    <w:p>
+      <w:r>
+        <w:rPr>
+          <w:noProof/>
+        </w:rPr>
+        <w:drawing>
+          <wp:inline distT="0" distB="0" distL="0" distR="0" wp14:anchorId="4D003BB1" wp14:editId="639BE423">
+            <wp:extent cx="5400040" cy="467360"/>
+            <wp:effectExtent l="0" t="0" r="0" b="8890"/>
+            <wp:docPr id="20" name="Imagen 20"/>
+            <wp:cNvGraphicFramePr>
+              <a:graphicFrameLocks xmlns:a="http://schemas.openxmlformats.org/drawingml/2006/main" noChangeAspect="1"/>
+            </wp:cNvGraphicFramePr>
+            <a:graphic xmlns:a="http://schemas.openxmlformats.org/drawingml/2006/main">
+              <a:graphicData uri="http://schemas.openxmlformats.org/drawingml/2006/picture">
+                <pic:pic xmlns:pic="http://schemas.openxmlformats.org/drawingml/2006/picture">
+                  <pic:nvPicPr>
+                    <pic:cNvPr id="1" name=""/>
+                    <pic:cNvPicPr/>
+                  </pic:nvPicPr>
+                  <pic:blipFill>
+                    <a:blip r:embed="rId27"/>
+                    <a:stretch>
+                      <a:fillRect/>
+                    </a:stretch>
+                  </pic:blipFill>
+                  <pic:spPr>
+                    <a:xfrm>
+                      <a:off x="0" y="0"/>
+                      <a:ext cx="5400040" cy="467360"/>
+                    </a:xfrm>
+                    <a:prstGeom prst="rect">
+                      <a:avLst/>
+                    </a:prstGeom>
+                  </pic:spPr>
+                </pic:pic>
+              </a:graphicData>
+            </a:graphic>
+          </wp:inline>
+        </w:drawing>
+      </w:r>
+    </w:p>
+    <w:p/>
+    <w:p/>
+    <w:p>
+      <w:pPr>
+        <w:pStyle w:val="Ttulo2"/>
+        <w:rPr>
+          <w:rFonts w:eastAsiaTheme="minorHAnsi"/>
+        </w:rPr>
+      </w:pPr>
+      <w:r>
+        <w:rPr>
+          <w:rFonts w:eastAsiaTheme="minorHAnsi"/>
+        </w:rPr>
+        <w:t>Cambios para Anonymous y Authenticated</w:t>
+      </w:r>
+    </w:p>
+    <w:p>
+      <w:r>
+        <w:t xml:space="preserve"> </w:t>
+      </w:r>
+    </w:p>
+    <w:p>
+      <w:pPr>
+        <w:rPr>
+          <w:rStyle w:val="x"/>
+        </w:rPr>
+      </w:pPr>
+      <w:r>
+        <w:t xml:space="preserve">En este caso, solo corregimos un pequeño error con el tipo de una tag, mas en concreto </w:t>
+      </w:r>
+      <w:r>
+        <w:t xml:space="preserve">con la relacionada con la carga de trabajo, que pasa de ser </w:t>
+      </w:r>
+      <w:r>
+        <w:rPr>
+          <w:rStyle w:val="pl-ent"/>
+        </w:rPr>
+        <w:t>acme:form-</w:t>
+      </w:r>
+      <w:r>
+        <w:rPr>
+          <w:rStyle w:val="x"/>
+        </w:rPr>
+        <w:t>moment</w:t>
+      </w:r>
+      <w:r>
+        <w:rPr>
+          <w:rStyle w:val="x"/>
+        </w:rPr>
+        <w:t xml:space="preserve">, a ser </w:t>
+      </w:r>
+      <w:r>
+        <w:rPr>
+          <w:rStyle w:val="pl-ent"/>
+        </w:rPr>
+        <w:t>acme:form-</w:t>
+      </w:r>
+      <w:r>
+        <w:rPr>
+          <w:rStyle w:val="x"/>
+        </w:rPr>
+        <w:t>double</w:t>
+      </w:r>
+      <w:r>
+        <w:rPr>
+          <w:rStyle w:val="x"/>
+        </w:rPr>
+        <w:t>.</w:t>
+      </w:r>
+    </w:p>
+    <w:p>
+      <w:pPr>
+        <w:rPr>
+          <w:rStyle w:val="x"/>
+        </w:rPr>
+      </w:pPr>
+    </w:p>
+    <w:p>
+      <w:r>
+        <w:rPr>
+          <w:noProof/>
+        </w:rPr>
+        <w:drawing>
+          <wp:inline distT="0" distB="0" distL="0" distR="0" wp14:anchorId="35CD3B5A" wp14:editId="5681F16B">
+            <wp:extent cx="5400040" cy="358140"/>
+            <wp:effectExtent l="0" t="0" r="0" b="3810"/>
+            <wp:docPr id="21" name="Imagen 21"/>
+            <wp:cNvGraphicFramePr>
+              <a:graphicFrameLocks xmlns:a="http://schemas.openxmlformats.org/drawingml/2006/main" noChangeAspect="1"/>
+            </wp:cNvGraphicFramePr>
+            <a:graphic xmlns:a="http://schemas.openxmlformats.org/drawingml/2006/main">
+              <a:graphicData uri="http://schemas.openxmlformats.org/drawingml/2006/picture">
+                <pic:pic xmlns:pic="http://schemas.openxmlformats.org/drawingml/2006/picture">
+                  <pic:nvPicPr>
+                    <pic:cNvPr id="1" name=""/>
+                    <pic:cNvPicPr/>
+                  </pic:nvPicPr>
+                  <pic:blipFill>
+                    <a:blip r:embed="rId28"/>
+                    <a:stretch>
+                      <a:fillRect/>
+                    </a:stretch>
+                  </pic:blipFill>
+                  <pic:spPr>
+                    <a:xfrm>
+                      <a:off x="0" y="0"/>
+                      <a:ext cx="5400040" cy="358140"/>
+                    </a:xfrm>
+                    <a:prstGeom prst="rect">
+                      <a:avLst/>
+                    </a:prstGeom>
+                  </pic:spPr>
+                </pic:pic>
+              </a:graphicData>
+            </a:graphic>
+          </wp:inline>
+        </w:drawing>
+      </w:r>
+    </w:p>
     <w:sectPr>
-      <w:headerReference w:type="default" r:id="rId24"/>
-      <w:footerReference w:type="default" r:id="rId25"/>
+      <w:headerReference w:type="default" r:id="rId29"/>
+      <w:footerReference w:type="default" r:id="rId30"/>
       <w:pgSz w:w="11906" w:h="16838"/>
       <w:pgMar w:top="1417" w:right="1701" w:bottom="1417" w:left="1701" w:header="708" w:footer="708" w:gutter="0"/>
       <w:cols w:space="708"/>
@@ -3792,7 +3884,7 @@
 </file>
 
 <file path=word/endnotes.xml><?xml version="1.0" encoding="utf-8"?>
-<w:endnotes xmlns:wpc="http://schemas.microsoft.com/office/word/2010/wordprocessingCanvas" xmlns:cx="http://schemas.microsoft.com/office/drawing/2014/chartex" xmlns:cx1="http://schemas.microsoft.com/office/drawing/2015/9/8/chartex" xmlns:cx2="http://schemas.microsoft.com/office/drawing/2015/10/21/chartex" xmlns:cx3="http://schemas.microsoft.com/office/drawing/2016/5/9/chartex" xmlns:cx4="http://schemas.microsoft.com/office/drawing/2016/5/10/chartex" xmlns:cx5="http://schemas.microsoft.com/office/drawing/2016/5/11/chartex" xmlns:cx6="http://schemas.microsoft.com/office/drawing/2016/5/12/chartex" xmlns:cx7="http://schemas.microsoft.com/office/drawing/2016/5/13/chartex" xmlns:cx8="http://schemas.microsoft.com/office/drawing/2016/5/14/chartex" xmlns:mc="http://schemas.openxmlformats.org/markup-compatibility/2006" xmlns:aink="http://schemas.microsoft.com/office/drawing/2016/ink" xmlns:am3d="http://schemas.microsoft.com/office/drawing/2017/model3d" xmlns:o="urn:schemas-microsoft-com:office:office" xmlns:r="http://schemas.openxmlformats.org/officeDocument/2006/relationships" xmlns:m="http://schemas.openxmlformats.org/officeDocument/2006/math" xmlns:v="urn:schemas-microsoft-com:vml" xmlns:wp14="http://schemas.microsoft.com/office/word/2010/wordprocessingDrawing" xmlns:wp="http://schemas.openxmlformats.org/drawingml/2006/wordprocessingDrawing" xmlns:w10="urn:schemas-microsoft-com:office:word" xmlns:w="http://schemas.openxmlformats.org/wordprocessingml/2006/main" xmlns:w14="http://schemas.microsoft.com/office/word/2010/wordml" xmlns:w15="http://schemas.microsoft.com/office/word/2012/wordml" xmlns:w16cex="http://schemas.microsoft.com/office/word/2018/wordml/cex" xmlns:w16cid="http://schemas.microsoft.com/office/word/2016/wordml/cid" xmlns:w16="http://schemas.microsoft.com/office/word/2018/wordml" xmlns:w16se="http://schemas.microsoft.com/office/word/2015/wordml/symex" xmlns:wpg="http://schemas.microsoft.com/office/word/2010/wordprocessingGroup" xmlns:wpi="http://schemas.microsoft.com/office/word/2010/wordprocessingInk" xmlns:wne="http://schemas.microsoft.com/office/word/2006/wordml" xmlns:wps="http://schemas.microsoft.com/office/word/2010/wordprocessingShape" mc:Ignorable="w14 w15 w16se w16cid w16 w16cex wp14">
+<w:endnotes xmlns:wpc="http://schemas.microsoft.com/office/word/2010/wordprocessingCanvas" xmlns:cx="http://schemas.microsoft.com/office/drawing/2014/chartex" xmlns:cx1="http://schemas.microsoft.com/office/drawing/2015/9/8/chartex" xmlns:cx2="http://schemas.microsoft.com/office/drawing/2015/10/21/chartex" xmlns:cx3="http://schemas.microsoft.com/office/drawing/2016/5/9/chartex" xmlns:cx4="http://schemas.microsoft.com/office/drawing/2016/5/10/chartex" xmlns:cx5="http://schemas.microsoft.com/office/drawing/2016/5/11/chartex" xmlns:cx6="http://schemas.microsoft.com/office/drawing/2016/5/12/chartex" xmlns:cx7="http://schemas.microsoft.com/office/drawing/2016/5/13/chartex" xmlns:cx8="http://schemas.microsoft.com/office/drawing/2016/5/14/chartex" xmlns:mc="http://schemas.openxmlformats.org/markup-compatibility/2006" xmlns:aink="http://schemas.microsoft.com/office/drawing/2016/ink" xmlns:am3d="http://schemas.microsoft.com/office/drawing/2017/model3d" xmlns:o="urn:schemas-microsoft-com:office:office" xmlns:r="http://schemas.openxmlformats.org/officeDocument/2006/relationships" xmlns:m="http://schemas.openxmlformats.org/officeDocument/2006/math" xmlns:v="urn:schemas-microsoft-com:vml" xmlns:wp14="http://schemas.microsoft.com/office/word/2010/wordprocessingDrawing" xmlns:wp="http://schemas.openxmlformats.org/drawingml/2006/wordprocessingDrawing" xmlns:w10="urn:schemas-microsoft-com:office:word" xmlns:w="http://schemas.openxmlformats.org/wordprocessingml/2006/main" xmlns:w14="http://schemas.microsoft.com/office/word/2010/wordml" xmlns:w15="http://schemas.microsoft.com/office/word/2012/wordml" xmlns:w16cex="http://schemas.microsoft.com/office/word/2018/wordml/cex" xmlns:w16cid="http://schemas.microsoft.com/office/word/2016/wordml/cid" xmlns:w16="http://schemas.microsoft.com/office/word/2018/wordml" xmlns:w16sdtdh="http://schemas.microsoft.com/office/word/2020/wordml/sdtdatahash" xmlns:w16se="http://schemas.microsoft.com/office/word/2015/wordml/symex" xmlns:wpg="http://schemas.microsoft.com/office/word/2010/wordprocessingGroup" xmlns:wpi="http://schemas.microsoft.com/office/word/2010/wordprocessingInk" xmlns:wne="http://schemas.microsoft.com/office/word/2006/wordml" xmlns:wps="http://schemas.microsoft.com/office/word/2010/wordprocessingShape" mc:Ignorable="w14 w15 w16se w16cid w16 w16cex w16sdtdh wp14">
   <w:endnote w:type="separator" w:id="-1">
     <w:p>
       <w:pPr>
@@ -3817,7 +3909,7 @@
 </file>
 
 <file path=word/footer1.xml><?xml version="1.0" encoding="utf-8"?>
-<w:ftr xmlns:wpc="http://schemas.microsoft.com/office/word/2010/wordprocessingCanvas" xmlns:cx="http://schemas.microsoft.com/office/drawing/2014/chartex" xmlns:cx1="http://schemas.microsoft.com/office/drawing/2015/9/8/chartex" xmlns:cx2="http://schemas.microsoft.com/office/drawing/2015/10/21/chartex" xmlns:cx3="http://schemas.microsoft.com/office/drawing/2016/5/9/chartex" xmlns:cx4="http://schemas.microsoft.com/office/drawing/2016/5/10/chartex" xmlns:cx5="http://schemas.microsoft.com/office/drawing/2016/5/11/chartex" xmlns:cx6="http://schemas.microsoft.com/office/drawing/2016/5/12/chartex" xmlns:cx7="http://schemas.microsoft.com/office/drawing/2016/5/13/chartex" xmlns:cx8="http://schemas.microsoft.com/office/drawing/2016/5/14/chartex" xmlns:mc="http://schemas.openxmlformats.org/markup-compatibility/2006" xmlns:aink="http://schemas.microsoft.com/office/drawing/2016/ink" xmlns:am3d="http://schemas.microsoft.com/office/drawing/2017/model3d" xmlns:o="urn:schemas-microsoft-com:office:office" xmlns:r="http://schemas.openxmlformats.org/officeDocument/2006/relationships" xmlns:m="http://schemas.openxmlformats.org/officeDocument/2006/math" xmlns:v="urn:schemas-microsoft-com:vml" xmlns:wp14="http://schemas.microsoft.com/office/word/2010/wordprocessingDrawing" xmlns:wp="http://schemas.openxmlformats.org/drawingml/2006/wordprocessingDrawing" xmlns:w10="urn:schemas-microsoft-com:office:word" xmlns:w="http://schemas.openxmlformats.org/wordprocessingml/2006/main" xmlns:w14="http://schemas.microsoft.com/office/word/2010/wordml" xmlns:w15="http://schemas.microsoft.com/office/word/2012/wordml" xmlns:w16cex="http://schemas.microsoft.com/office/word/2018/wordml/cex" xmlns:w16cid="http://schemas.microsoft.com/office/word/2016/wordml/cid" xmlns:w16="http://schemas.microsoft.com/office/word/2018/wordml" xmlns:w16se="http://schemas.microsoft.com/office/word/2015/wordml/symex" xmlns:wpg="http://schemas.microsoft.com/office/word/2010/wordprocessingGroup" xmlns:wpi="http://schemas.microsoft.com/office/word/2010/wordprocessingInk" xmlns:wne="http://schemas.microsoft.com/office/word/2006/wordml" xmlns:wps="http://schemas.microsoft.com/office/word/2010/wordprocessingShape" mc:Ignorable="w14 w15 w16se w16cid w16 w16cex wp14">
+<w:ftr xmlns:wpc="http://schemas.microsoft.com/office/word/2010/wordprocessingCanvas" xmlns:cx="http://schemas.microsoft.com/office/drawing/2014/chartex" xmlns:cx1="http://schemas.microsoft.com/office/drawing/2015/9/8/chartex" xmlns:cx2="http://schemas.microsoft.com/office/drawing/2015/10/21/chartex" xmlns:cx3="http://schemas.microsoft.com/office/drawing/2016/5/9/chartex" xmlns:cx4="http://schemas.microsoft.com/office/drawing/2016/5/10/chartex" xmlns:cx5="http://schemas.microsoft.com/office/drawing/2016/5/11/chartex" xmlns:cx6="http://schemas.microsoft.com/office/drawing/2016/5/12/chartex" xmlns:cx7="http://schemas.microsoft.com/office/drawing/2016/5/13/chartex" xmlns:cx8="http://schemas.microsoft.com/office/drawing/2016/5/14/chartex" xmlns:mc="http://schemas.openxmlformats.org/markup-compatibility/2006" xmlns:aink="http://schemas.microsoft.com/office/drawing/2016/ink" xmlns:am3d="http://schemas.microsoft.com/office/drawing/2017/model3d" xmlns:o="urn:schemas-microsoft-com:office:office" xmlns:r="http://schemas.openxmlformats.org/officeDocument/2006/relationships" xmlns:m="http://schemas.openxmlformats.org/officeDocument/2006/math" xmlns:v="urn:schemas-microsoft-com:vml" xmlns:wp14="http://schemas.microsoft.com/office/word/2010/wordprocessingDrawing" xmlns:wp="http://schemas.openxmlformats.org/drawingml/2006/wordprocessingDrawing" xmlns:w10="urn:schemas-microsoft-com:office:word" xmlns:w="http://schemas.openxmlformats.org/wordprocessingml/2006/main" xmlns:w14="http://schemas.microsoft.com/office/word/2010/wordml" xmlns:w15="http://schemas.microsoft.com/office/word/2012/wordml" xmlns:w16cex="http://schemas.microsoft.com/office/word/2018/wordml/cex" xmlns:w16cid="http://schemas.microsoft.com/office/word/2016/wordml/cid" xmlns:w16="http://schemas.microsoft.com/office/word/2018/wordml" xmlns:w16sdtdh="http://schemas.microsoft.com/office/word/2020/wordml/sdtdatahash" xmlns:w16se="http://schemas.microsoft.com/office/word/2015/wordml/symex" xmlns:wpg="http://schemas.microsoft.com/office/word/2010/wordprocessingGroup" xmlns:wpi="http://schemas.microsoft.com/office/word/2010/wordprocessingInk" xmlns:wne="http://schemas.microsoft.com/office/word/2006/wordml" xmlns:wps="http://schemas.microsoft.com/office/word/2010/wordprocessingShape" mc:Ignorable="w14 w15 w16se w16cid w16 w16cex w16sdtdh wp14">
   <w:sdt>
     <w:sdtPr>
       <w:id w:val="316162440"/>
@@ -3860,7 +3952,7 @@
 </file>
 
 <file path=word/footnotes.xml><?xml version="1.0" encoding="utf-8"?>
-<w:footnotes xmlns:wpc="http://schemas.microsoft.com/office/word/2010/wordprocessingCanvas" xmlns:cx="http://schemas.microsoft.com/office/drawing/2014/chartex" xmlns:cx1="http://schemas.microsoft.com/office/drawing/2015/9/8/chartex" xmlns:cx2="http://schemas.microsoft.com/office/drawing/2015/10/21/chartex" xmlns:cx3="http://schemas.microsoft.com/office/drawing/2016/5/9/chartex" xmlns:cx4="http://schemas.microsoft.com/office/drawing/2016/5/10/chartex" xmlns:cx5="http://schemas.microsoft.com/office/drawing/2016/5/11/chartex" xmlns:cx6="http://schemas.microsoft.com/office/drawing/2016/5/12/chartex" xmlns:cx7="http://schemas.microsoft.com/office/drawing/2016/5/13/chartex" xmlns:cx8="http://schemas.microsoft.com/office/drawing/2016/5/14/chartex" xmlns:mc="http://schemas.openxmlformats.org/markup-compatibility/2006" xmlns:aink="http://schemas.microsoft.com/office/drawing/2016/ink" xmlns:am3d="http://schemas.microsoft.com/office/drawing/2017/model3d" xmlns:o="urn:schemas-microsoft-com:office:office" xmlns:r="http://schemas.openxmlformats.org/officeDocument/2006/relationships" xmlns:m="http://schemas.openxmlformats.org/officeDocument/2006/math" xmlns:v="urn:schemas-microsoft-com:vml" xmlns:wp14="http://schemas.microsoft.com/office/word/2010/wordprocessingDrawing" xmlns:wp="http://schemas.openxmlformats.org/drawingml/2006/wordprocessingDrawing" xmlns:w10="urn:schemas-microsoft-com:office:word" xmlns:w="http://schemas.openxmlformats.org/wordprocessingml/2006/main" xmlns:w14="http://schemas.microsoft.com/office/word/2010/wordml" xmlns:w15="http://schemas.microsoft.com/office/word/2012/wordml" xmlns:w16cex="http://schemas.microsoft.com/office/word/2018/wordml/cex" xmlns:w16cid="http://schemas.microsoft.com/office/word/2016/wordml/cid" xmlns:w16="http://schemas.microsoft.com/office/word/2018/wordml" xmlns:w16se="http://schemas.microsoft.com/office/word/2015/wordml/symex" xmlns:wpg="http://schemas.microsoft.com/office/word/2010/wordprocessingGroup" xmlns:wpi="http://schemas.microsoft.com/office/word/2010/wordprocessingInk" xmlns:wne="http://schemas.microsoft.com/office/word/2006/wordml" xmlns:wps="http://schemas.microsoft.com/office/word/2010/wordprocessingShape" mc:Ignorable="w14 w15 w16se w16cid w16 w16cex wp14">
+<w:footnotes xmlns:wpc="http://schemas.microsoft.com/office/word/2010/wordprocessingCanvas" xmlns:cx="http://schemas.microsoft.com/office/drawing/2014/chartex" xmlns:cx1="http://schemas.microsoft.com/office/drawing/2015/9/8/chartex" xmlns:cx2="http://schemas.microsoft.com/office/drawing/2015/10/21/chartex" xmlns:cx3="http://schemas.microsoft.com/office/drawing/2016/5/9/chartex" xmlns:cx4="http://schemas.microsoft.com/office/drawing/2016/5/10/chartex" xmlns:cx5="http://schemas.microsoft.com/office/drawing/2016/5/11/chartex" xmlns:cx6="http://schemas.microsoft.com/office/drawing/2016/5/12/chartex" xmlns:cx7="http://schemas.microsoft.com/office/drawing/2016/5/13/chartex" xmlns:cx8="http://schemas.microsoft.com/office/drawing/2016/5/14/chartex" xmlns:mc="http://schemas.openxmlformats.org/markup-compatibility/2006" xmlns:aink="http://schemas.microsoft.com/office/drawing/2016/ink" xmlns:am3d="http://schemas.microsoft.com/office/drawing/2017/model3d" xmlns:o="urn:schemas-microsoft-com:office:office" xmlns:r="http://schemas.openxmlformats.org/officeDocument/2006/relationships" xmlns:m="http://schemas.openxmlformats.org/officeDocument/2006/math" xmlns:v="urn:schemas-microsoft-com:vml" xmlns:wp14="http://schemas.microsoft.com/office/word/2010/wordprocessingDrawing" xmlns:wp="http://schemas.openxmlformats.org/drawingml/2006/wordprocessingDrawing" xmlns:w10="urn:schemas-microsoft-com:office:word" xmlns:w="http://schemas.openxmlformats.org/wordprocessingml/2006/main" xmlns:w14="http://schemas.microsoft.com/office/word/2010/wordml" xmlns:w15="http://schemas.microsoft.com/office/word/2012/wordml" xmlns:w16cex="http://schemas.microsoft.com/office/word/2018/wordml/cex" xmlns:w16cid="http://schemas.microsoft.com/office/word/2016/wordml/cid" xmlns:w16="http://schemas.microsoft.com/office/word/2018/wordml" xmlns:w16sdtdh="http://schemas.microsoft.com/office/word/2020/wordml/sdtdatahash" xmlns:w16se="http://schemas.microsoft.com/office/word/2015/wordml/symex" xmlns:wpg="http://schemas.microsoft.com/office/word/2010/wordprocessingGroup" xmlns:wpi="http://schemas.microsoft.com/office/word/2010/wordprocessingInk" xmlns:wne="http://schemas.microsoft.com/office/word/2006/wordml" xmlns:wps="http://schemas.microsoft.com/office/word/2010/wordprocessingShape" mc:Ignorable="w14 w15 w16se w16cid w16 w16cex w16sdtdh wp14">
   <w:footnote w:type="separator" w:id="-1">
     <w:p>
       <w:pPr>
@@ -3885,7 +3977,7 @@
 </file>
 
 <file path=word/header1.xml><?xml version="1.0" encoding="utf-8"?>
-<w:hdr xmlns:wpc="http://schemas.microsoft.com/office/word/2010/wordprocessingCanvas" xmlns:cx="http://schemas.microsoft.com/office/drawing/2014/chartex" xmlns:cx1="http://schemas.microsoft.com/office/drawing/2015/9/8/chartex" xmlns:cx2="http://schemas.microsoft.com/office/drawing/2015/10/21/chartex" xmlns:cx3="http://schemas.microsoft.com/office/drawing/2016/5/9/chartex" xmlns:cx4="http://schemas.microsoft.com/office/drawing/2016/5/10/chartex" xmlns:cx5="http://schemas.microsoft.com/office/drawing/2016/5/11/chartex" xmlns:cx6="http://schemas.microsoft.com/office/drawing/2016/5/12/chartex" xmlns:cx7="http://schemas.microsoft.com/office/drawing/2016/5/13/chartex" xmlns:cx8="http://schemas.microsoft.com/office/drawing/2016/5/14/chartex" xmlns:mc="http://schemas.openxmlformats.org/markup-compatibility/2006" xmlns:aink="http://schemas.microsoft.com/office/drawing/2016/ink" xmlns:am3d="http://schemas.microsoft.com/office/drawing/2017/model3d" xmlns:o="urn:schemas-microsoft-com:office:office" xmlns:r="http://schemas.openxmlformats.org/officeDocument/2006/relationships" xmlns:m="http://schemas.openxmlformats.org/officeDocument/2006/math" xmlns:v="urn:schemas-microsoft-com:vml" xmlns:wp14="http://schemas.microsoft.com/office/word/2010/wordprocessingDrawing" xmlns:wp="http://schemas.openxmlformats.org/drawingml/2006/wordprocessingDrawing" xmlns:w10="urn:schemas-microsoft-com:office:word" xmlns:w="http://schemas.openxmlformats.org/wordprocessingml/2006/main" xmlns:w14="http://schemas.microsoft.com/office/word/2010/wordml" xmlns:w15="http://schemas.microsoft.com/office/word/2012/wordml" xmlns:w16cex="http://schemas.microsoft.com/office/word/2018/wordml/cex" xmlns:w16cid="http://schemas.microsoft.com/office/word/2016/wordml/cid" xmlns:w16="http://schemas.microsoft.com/office/word/2018/wordml" xmlns:w16se="http://schemas.microsoft.com/office/word/2015/wordml/symex" xmlns:wpg="http://schemas.microsoft.com/office/word/2010/wordprocessingGroup" xmlns:wpi="http://schemas.microsoft.com/office/word/2010/wordprocessingInk" xmlns:wne="http://schemas.microsoft.com/office/word/2006/wordml" xmlns:wps="http://schemas.microsoft.com/office/word/2010/wordprocessingShape" mc:Ignorable="w14 w15 w16se w16cid w16 w16cex wp14">
+<w:hdr xmlns:wpc="http://schemas.microsoft.com/office/word/2010/wordprocessingCanvas" xmlns:cx="http://schemas.microsoft.com/office/drawing/2014/chartex" xmlns:cx1="http://schemas.microsoft.com/office/drawing/2015/9/8/chartex" xmlns:cx2="http://schemas.microsoft.com/office/drawing/2015/10/21/chartex" xmlns:cx3="http://schemas.microsoft.com/office/drawing/2016/5/9/chartex" xmlns:cx4="http://schemas.microsoft.com/office/drawing/2016/5/10/chartex" xmlns:cx5="http://schemas.microsoft.com/office/drawing/2016/5/11/chartex" xmlns:cx6="http://schemas.microsoft.com/office/drawing/2016/5/12/chartex" xmlns:cx7="http://schemas.microsoft.com/office/drawing/2016/5/13/chartex" xmlns:cx8="http://schemas.microsoft.com/office/drawing/2016/5/14/chartex" xmlns:mc="http://schemas.openxmlformats.org/markup-compatibility/2006" xmlns:aink="http://schemas.microsoft.com/office/drawing/2016/ink" xmlns:am3d="http://schemas.microsoft.com/office/drawing/2017/model3d" xmlns:o="urn:schemas-microsoft-com:office:office" xmlns:r="http://schemas.openxmlformats.org/officeDocument/2006/relationships" xmlns:m="http://schemas.openxmlformats.org/officeDocument/2006/math" xmlns:v="urn:schemas-microsoft-com:vml" xmlns:wp14="http://schemas.microsoft.com/office/word/2010/wordprocessingDrawing" xmlns:wp="http://schemas.openxmlformats.org/drawingml/2006/wordprocessingDrawing" xmlns:w10="urn:schemas-microsoft-com:office:word" xmlns:w="http://schemas.openxmlformats.org/wordprocessingml/2006/main" xmlns:w14="http://schemas.microsoft.com/office/word/2010/wordml" xmlns:w15="http://schemas.microsoft.com/office/word/2012/wordml" xmlns:w16cex="http://schemas.microsoft.com/office/word/2018/wordml/cex" xmlns:w16cid="http://schemas.microsoft.com/office/word/2016/wordml/cid" xmlns:w16="http://schemas.microsoft.com/office/word/2018/wordml" xmlns:w16sdtdh="http://schemas.microsoft.com/office/word/2020/wordml/sdtdatahash" xmlns:w16se="http://schemas.microsoft.com/office/word/2015/wordml/symex" xmlns:wpg="http://schemas.microsoft.com/office/word/2010/wordprocessingGroup" xmlns:wpi="http://schemas.microsoft.com/office/word/2010/wordprocessingInk" xmlns:wne="http://schemas.microsoft.com/office/word/2006/wordml" xmlns:wps="http://schemas.microsoft.com/office/word/2010/wordprocessingShape" mc:Ignorable="w14 w15 w16se w16cid w16 w16cex w16sdtdh wp14">
   <w:p>
     <w:pPr>
       <w:jc w:val="right"/>
@@ -3894,37 +3986,12 @@
         <w:szCs w:val="24"/>
       </w:rPr>
     </w:pPr>
-    <w:proofErr w:type="spellStart"/>
     <w:r>
       <w:rPr>
         <w:sz w:val="24"/>
         <w:szCs w:val="24"/>
       </w:rPr>
-      <w:t>Changelog</w:t>
-    </w:r>
-    <w:proofErr w:type="spellEnd"/>
-    <w:r>
-      <w:rPr>
-        <w:sz w:val="24"/>
-        <w:szCs w:val="24"/>
-      </w:rPr>
-      <w:t xml:space="preserve"> </w:t>
-    </w:r>
-    <w:proofErr w:type="spellStart"/>
-    <w:r>
-      <w:rPr>
-        <w:sz w:val="24"/>
-        <w:szCs w:val="24"/>
-      </w:rPr>
-      <w:t>report</w:t>
-    </w:r>
-    <w:proofErr w:type="spellEnd"/>
-    <w:r>
-      <w:rPr>
-        <w:sz w:val="24"/>
-        <w:szCs w:val="24"/>
-      </w:rPr>
-      <w:t xml:space="preserve"> V</w:t>
+      <w:t>Changelog report V</w:t>
     </w:r>
     <w:r>
       <w:rPr>
@@ -3950,7 +4017,7 @@
 </file>
 
 <file path=word/numbering.xml><?xml version="1.0" encoding="utf-8"?>
-<w:numbering xmlns:wpc="http://schemas.microsoft.com/office/word/2010/wordprocessingCanvas" xmlns:cx="http://schemas.microsoft.com/office/drawing/2014/chartex" xmlns:cx1="http://schemas.microsoft.com/office/drawing/2015/9/8/chartex" xmlns:cx2="http://schemas.microsoft.com/office/drawing/2015/10/21/chartex" xmlns:cx3="http://schemas.microsoft.com/office/drawing/2016/5/9/chartex" xmlns:cx4="http://schemas.microsoft.com/office/drawing/2016/5/10/chartex" xmlns:cx5="http://schemas.microsoft.com/office/drawing/2016/5/11/chartex" xmlns:cx6="http://schemas.microsoft.com/office/drawing/2016/5/12/chartex" xmlns:cx7="http://schemas.microsoft.com/office/drawing/2016/5/13/chartex" xmlns:cx8="http://schemas.microsoft.com/office/drawing/2016/5/14/chartex" xmlns:mc="http://schemas.openxmlformats.org/markup-compatibility/2006" xmlns:aink="http://schemas.microsoft.com/office/drawing/2016/ink" xmlns:am3d="http://schemas.microsoft.com/office/drawing/2017/model3d" xmlns:o="urn:schemas-microsoft-com:office:office" xmlns:r="http://schemas.openxmlformats.org/officeDocument/2006/relationships" xmlns:m="http://schemas.openxmlformats.org/officeDocument/2006/math" xmlns:v="urn:schemas-microsoft-com:vml" xmlns:wp14="http://schemas.microsoft.com/office/word/2010/wordprocessingDrawing" xmlns:wp="http://schemas.openxmlformats.org/drawingml/2006/wordprocessingDrawing" xmlns:w10="urn:schemas-microsoft-com:office:word" xmlns:w="http://schemas.openxmlformats.org/wordprocessingml/2006/main" xmlns:w14="http://schemas.microsoft.com/office/word/2010/wordml" xmlns:w15="http://schemas.microsoft.com/office/word/2012/wordml" xmlns:w16cex="http://schemas.microsoft.com/office/word/2018/wordml/cex" xmlns:w16cid="http://schemas.microsoft.com/office/word/2016/wordml/cid" xmlns:w16="http://schemas.microsoft.com/office/word/2018/wordml" xmlns:w16se="http://schemas.microsoft.com/office/word/2015/wordml/symex" xmlns:wpg="http://schemas.microsoft.com/office/word/2010/wordprocessingGroup" xmlns:wpi="http://schemas.microsoft.com/office/word/2010/wordprocessingInk" xmlns:wne="http://schemas.microsoft.com/office/word/2006/wordml" xmlns:wps="http://schemas.microsoft.com/office/word/2010/wordprocessingShape" mc:Ignorable="w14 w15 w16se w16cid w16 w16cex wp14">
+<w:numbering xmlns:wpc="http://schemas.microsoft.com/office/word/2010/wordprocessingCanvas" xmlns:cx="http://schemas.microsoft.com/office/drawing/2014/chartex" xmlns:cx1="http://schemas.microsoft.com/office/drawing/2015/9/8/chartex" xmlns:cx2="http://schemas.microsoft.com/office/drawing/2015/10/21/chartex" xmlns:cx3="http://schemas.microsoft.com/office/drawing/2016/5/9/chartex" xmlns:cx4="http://schemas.microsoft.com/office/drawing/2016/5/10/chartex" xmlns:cx5="http://schemas.microsoft.com/office/drawing/2016/5/11/chartex" xmlns:cx6="http://schemas.microsoft.com/office/drawing/2016/5/12/chartex" xmlns:cx7="http://schemas.microsoft.com/office/drawing/2016/5/13/chartex" xmlns:cx8="http://schemas.microsoft.com/office/drawing/2016/5/14/chartex" xmlns:mc="http://schemas.openxmlformats.org/markup-compatibility/2006" xmlns:aink="http://schemas.microsoft.com/office/drawing/2016/ink" xmlns:am3d="http://schemas.microsoft.com/office/drawing/2017/model3d" xmlns:o="urn:schemas-microsoft-com:office:office" xmlns:r="http://schemas.openxmlformats.org/officeDocument/2006/relationships" xmlns:m="http://schemas.openxmlformats.org/officeDocument/2006/math" xmlns:v="urn:schemas-microsoft-com:vml" xmlns:wp14="http://schemas.microsoft.com/office/word/2010/wordprocessingDrawing" xmlns:wp="http://schemas.openxmlformats.org/drawingml/2006/wordprocessingDrawing" xmlns:w10="urn:schemas-microsoft-com:office:word" xmlns:w="http://schemas.openxmlformats.org/wordprocessingml/2006/main" xmlns:w14="http://schemas.microsoft.com/office/word/2010/wordml" xmlns:w15="http://schemas.microsoft.com/office/word/2012/wordml" xmlns:w16cex="http://schemas.microsoft.com/office/word/2018/wordml/cex" xmlns:w16cid="http://schemas.microsoft.com/office/word/2016/wordml/cid" xmlns:w16="http://schemas.microsoft.com/office/word/2018/wordml" xmlns:w16sdtdh="http://schemas.microsoft.com/office/word/2020/wordml/sdtdatahash" xmlns:w16se="http://schemas.microsoft.com/office/word/2015/wordml/symex" xmlns:wpg="http://schemas.microsoft.com/office/word/2010/wordprocessingGroup" xmlns:wpi="http://schemas.microsoft.com/office/word/2010/wordprocessingInk" xmlns:wne="http://schemas.microsoft.com/office/word/2006/wordml" xmlns:wps="http://schemas.microsoft.com/office/word/2010/wordprocessingShape" mc:Ignorable="w14 w15 w16se w16cid w16 w16cex w16sdtdh wp14">
   <w:abstractNum w:abstractNumId="0" w15:restartNumberingAfterBreak="0">
     <w:nsid w:val="0FF42718"/>
     <w:multiLevelType w:val="hybridMultilevel"/>
@@ -4303,7 +4370,7 @@
 </file>
 
 <file path=word/styles.xml><?xml version="1.0" encoding="utf-8"?>
-<w:styles xmlns:mc="http://schemas.openxmlformats.org/markup-compatibility/2006" xmlns:r="http://schemas.openxmlformats.org/officeDocument/2006/relationships" xmlns:w="http://schemas.openxmlformats.org/wordprocessingml/2006/main" xmlns:w14="http://schemas.microsoft.com/office/word/2010/wordml" xmlns:w15="http://schemas.microsoft.com/office/word/2012/wordml" xmlns:w16cex="http://schemas.microsoft.com/office/word/2018/wordml/cex" xmlns:w16cid="http://schemas.microsoft.com/office/word/2016/wordml/cid" xmlns:w16="http://schemas.microsoft.com/office/word/2018/wordml" xmlns:w16se="http://schemas.microsoft.com/office/word/2015/wordml/symex" mc:Ignorable="w14 w15 w16se w16cid w16 w16cex">
+<w:styles xmlns:mc="http://schemas.openxmlformats.org/markup-compatibility/2006" xmlns:r="http://schemas.openxmlformats.org/officeDocument/2006/relationships" xmlns:w="http://schemas.openxmlformats.org/wordprocessingml/2006/main" xmlns:w14="http://schemas.microsoft.com/office/word/2010/wordml" xmlns:w15="http://schemas.microsoft.com/office/word/2012/wordml" xmlns:w16cex="http://schemas.microsoft.com/office/word/2018/wordml/cex" xmlns:w16cid="http://schemas.microsoft.com/office/word/2016/wordml/cid" xmlns:w16="http://schemas.microsoft.com/office/word/2018/wordml" xmlns:w16sdtdh="http://schemas.microsoft.com/office/word/2020/wordml/sdtdatahash" xmlns:w16se="http://schemas.microsoft.com/office/word/2015/wordml/symex" mc:Ignorable="w14 w15 w16se w16cid w16 w16cex w16sdtdh">
   <w:docDefaults>
     <w:rPrDefault>
       <w:rPr>
@@ -4903,6 +4970,16 @@
       <w:ind w:left="220"/>
     </w:pPr>
   </w:style>
+  <w:style w:type="character" w:customStyle="1" w:styleId="pl-ent">
+    <w:name w:val="pl-ent"/>
+    <w:basedOn w:val="Fuentedeprrafopredeter"/>
+    <w:rsid w:val="00F62EDB"/>
+  </w:style>
+  <w:style w:type="character" w:customStyle="1" w:styleId="x">
+    <w:name w:val="x"/>
+    <w:basedOn w:val="Fuentedeprrafopredeter"/>
+    <w:rsid w:val="00F6265F"/>
+  </w:style>
 </w:styles>
 </file>
 

</xml_diff>